<commit_message>
Added fractal dimension bit.
</commit_message>
<xml_diff>
--- a/Manuscripts/MS1- Concepts/Reviewer Comments.docx
+++ b/Manuscripts/MS1- Concepts/Reviewer Comments.docx
@@ -235,43 +235,43 @@
       </w:r>
       <w:proofErr w:type="gramEnd"/>
     </w:p>
-    <w:p>
-      <w:proofErr w:type="spellStart"/>
-      <w:proofErr w:type="gramStart"/>
-      <w:r>
-        <w:t>Shen</w:t>
-      </w:r>
-      <w:proofErr w:type="spellEnd"/>
-      <w:r>
-        <w:t xml:space="preserve">, W., Darrel </w:t>
-      </w:r>
-      <w:proofErr w:type="spellStart"/>
-      <w:r>
-        <w:t>Jenerette</w:t>
-      </w:r>
-      <w:proofErr w:type="spellEnd"/>
-      <w:r>
-        <w:t>, G., Wu, J. and H Gardner, R., 2004.</w:t>
-      </w:r>
-      <w:proofErr w:type="gramEnd"/>
-      <w:r>
-        <w:t xml:space="preserve"> Evaluating empirical scaling relations of pattern metrics with simulated landscapes. </w:t>
-      </w:r>
-      <w:proofErr w:type="spellStart"/>
-      <w:proofErr w:type="gramStart"/>
-      <w:r>
-        <w:t>Ecography</w:t>
-      </w:r>
-      <w:proofErr w:type="spellEnd"/>
-      <w:r>
-        <w:t>, 27(4), pp.459-469.</w:t>
-      </w:r>
-      <w:proofErr w:type="gramEnd"/>
-    </w:p>
+    <w:p/>
     <w:p>
       <w:bookmarkStart w:id="1" w:name="_GoBack"/>
       <w:bookmarkEnd w:id="1"/>
-    </w:p>
+      <w:proofErr w:type="spellStart"/>
+      <w:proofErr w:type="gramStart"/>
+      <w:r>
+        <w:t>Shen</w:t>
+      </w:r>
+      <w:proofErr w:type="spellEnd"/>
+      <w:r>
+        <w:t xml:space="preserve">, W., Darrel </w:t>
+      </w:r>
+      <w:proofErr w:type="spellStart"/>
+      <w:r>
+        <w:t>Jenerette</w:t>
+      </w:r>
+      <w:proofErr w:type="spellEnd"/>
+      <w:r>
+        <w:t>, G., Wu, J. and H Gardner, R., 2004.</w:t>
+      </w:r>
+      <w:proofErr w:type="gramEnd"/>
+      <w:r>
+        <w:t xml:space="preserve"> Evaluating empirical scaling relations of pattern metrics with simulated landscapes. </w:t>
+      </w:r>
+      <w:proofErr w:type="spellStart"/>
+      <w:proofErr w:type="gramStart"/>
+      <w:r>
+        <w:t>Ecography</w:t>
+      </w:r>
+      <w:proofErr w:type="spellEnd"/>
+      <w:r>
+        <w:t>, 27(4), pp.459-469.</w:t>
+      </w:r>
+      <w:proofErr w:type="gramEnd"/>
+    </w:p>
+    <w:p/>
     <w:p>
       <w:commentRangeStart w:id="2"/>
       <w:r>

</xml_diff>